<commit_message>
envio do projeto em prototipo esperando o designer do projeto para configuração de cores e inserçoes de imagens verificar erro no cadastro de usuarios estava rodando só que modifiquei e nao me recordo caso alguem consiga.
</commit_message>
<xml_diff>
--- a/Cenário do Grupo 3.docx
+++ b/Cenário do Grupo 3.docx
@@ -9,8 +9,6 @@
           <w:u w:val="single"/>
         </w:rPr>
       </w:pPr>
-      <w:bookmarkStart w:id="0" w:name="_GoBack"/>
-      <w:bookmarkEnd w:id="0"/>
       <w:r>
         <w:rPr>
           <w:u w:val="single"/>
@@ -96,20 +94,17 @@
       <w:pPr>
         <w:pStyle w:val="PargrafodaLista"/>
       </w:pPr>
-      <w:proofErr w:type="gramStart"/>
-      <w:r>
-        <w:t>dados</w:t>
-      </w:r>
-      <w:proofErr w:type="gramEnd"/>
-      <w:r>
-        <w:t xml:space="preserve"> pessoais como:</w:t>
+      <w:r>
+        <w:t>dados pessoais como:</w:t>
       </w:r>
       <w:r>
         <w:t xml:space="preserve">  </w:t>
       </w:r>
       <w:r>
-        <w:t>Nome, endereço e CPF.</w:t>
-      </w:r>
+        <w:t>Nome, endereço e CPF juntamente declarando login e a senha   repetir os dados</w:t>
+      </w:r>
+      <w:bookmarkStart w:id="0" w:name="_GoBack"/>
+      <w:bookmarkEnd w:id="0"/>
     </w:p>
     <w:p>
       <w:pPr>
@@ -711,7 +706,7 @@
     <w:lsdException w:name="Table Web 2" w:semiHidden="1" w:unhideWhenUsed="1"/>
     <w:lsdException w:name="Table Web 3" w:semiHidden="1" w:unhideWhenUsed="1"/>
     <w:lsdException w:name="Balloon Text" w:semiHidden="1" w:unhideWhenUsed="1"/>
-    <w:lsdException w:name="Table Grid" w:semiHidden="1" w:uiPriority="59" w:unhideWhenUsed="1"/>
+    <w:lsdException w:name="Table Grid" w:uiPriority="59"/>
     <w:lsdException w:name="Table Theme" w:semiHidden="1" w:unhideWhenUsed="1"/>
     <w:lsdException w:name="Placeholder Text" w:semiHidden="1"/>
     <w:lsdException w:name="No Spacing" w:uiPriority="1" w:qFormat="1"/>

</xml_diff>